<commit_message>
fixed typo inlämningsuppgift 2
</commit_message>
<xml_diff>
--- a/docs/assignments/assignment2/Assignment2instructions.docx
+++ b/docs/assignments/assignment2/Assignment2instructions.docx
@@ -85,7 +85,7 @@
         <w:pStyle w:val="Date"/>
       </w:pPr>
       <w:r>
-        <w:t xml:space="preserve">3/5/23</w:t>
+        <w:t xml:space="preserve">3/6/23</w:t>
       </w:r>
     </w:p>
     <w:sdt>
@@ -161,7 +161,7 @@
                     <a:graphicData uri="http://schemas.openxmlformats.org/drawingml/2006/picture">
                       <pic:pic>
                         <pic:nvPicPr>
-                          <pic:cNvPr descr="/opt/quarto/share/formats/docx/warning.png" id="22" name="Picture"/>
+                          <pic:cNvPr descr="/home/mv/opt/quarto-1.2.256/share/formats/docx/warning.png" id="22" name="Picture"/>
                           <pic:cNvPicPr>
                             <a:picLocks noChangeArrowheads="1" noChangeAspect="1"/>
                           </pic:cNvPicPr>
@@ -400,7 +400,7 @@
         </w:tc>
       </w:tr>
     </w:tbl>
-    <w:bookmarkStart w:id="27" w:name="introduktion"/>
+    <w:bookmarkStart w:id="28" w:name="introduktion"/>
     <w:p>
       <w:pPr>
         <w:pStyle w:val="Heading2"/>
@@ -471,7 +471,7 @@
                     <a:graphicData uri="http://schemas.openxmlformats.org/drawingml/2006/picture">
                       <pic:pic>
                         <pic:nvPicPr>
-                          <pic:cNvPr descr="/opt/quarto/share/formats/docx/note.png" id="25" name="Picture"/>
+                          <pic:cNvPr descr="/home/mv/opt/quarto-1.2.256/share/formats/docx/note.png" id="25" name="Picture"/>
                           <pic:cNvPicPr>
                             <a:picLocks noChangeArrowheads="1" noChangeAspect="1"/>
                           </pic:cNvPicPr>
@@ -606,7 +606,21 @@
               <w:t xml:space="preserve">ska ni i denna inlämningsuppgift arbeta i ett separat Quarto-dokument där ni skriver alla svar</w:t>
             </w:r>
             <w:r>
-              <w:t xml:space="preserve">. Det här dokumentet som du läser nu innehåller alltså bara instruktioner och frågorna. Det Quarto-dokument som ni ska göra analysen och skriva svaren i finns [här]().</w:t>
+              <w:t xml:space="preserve">. Det här dokumentet som du läser nu innehåller alltså bara instruktioner och frågorna. Det Quarto-dokument som ni ska göra analysen och skriva svaren i finns</w:t>
+            </w:r>
+            <w:r>
+              <w:t xml:space="preserve"> </w:t>
+            </w:r>
+            <w:hyperlink r:id="rId27">
+              <w:r>
+                <w:rPr>
+                  <w:rStyle w:val="Hyperlink"/>
+                </w:rPr>
+                <w:t xml:space="preserve">här</w:t>
+              </w:r>
+            </w:hyperlink>
+            <w:r>
+              <w:t xml:space="preserve">.</w:t>
             </w:r>
           </w:p>
           <w:p>
@@ -629,7 +643,7 @@
               <w:t xml:space="preserve"> </w:t>
             </w:r>
             <w:r>
-              <w:t xml:space="preserve">funktionen). I fallet där ni ska använda formelsamlingen får ni använda R för att beräkna de saker ni behöver i formlerna, t ex</w:t>
+              <w:t xml:space="preserve">funktionen). När ni använder formelsamlingen får ni använda R för att beräkna de saker ni behöver i formlerna, t ex</w:t>
             </w:r>
             <w:r>
               <w:t xml:space="preserve"> </w:t>
@@ -705,8 +719,8 @@
         </w:tc>
       </w:tr>
     </w:tbl>
-    <w:bookmarkEnd w:id="27"/>
-    <w:bookmarkStart w:id="28" w:name="läsa-in-data"/>
+    <w:bookmarkEnd w:id="28"/>
+    <w:bookmarkStart w:id="29" w:name="läsa-in-data"/>
     <w:p>
       <w:pPr>
         <w:pStyle w:val="Heading2"/>
@@ -1010,8 +1024,8 @@
         <w:t xml:space="preserve"> electricitycost</w:t>
       </w:r>
     </w:p>
-    <w:bookmarkEnd w:id="28"/>
-    <w:bookmarkStart w:id="33" w:name="X33132b6b3828b82fc5198c604397916a4060026"/>
+    <w:bookmarkEnd w:id="29"/>
+    <w:bookmarkStart w:id="34" w:name="X33132b6b3828b82fc5198c604397916a4060026"/>
     <w:p>
       <w:pPr>
         <w:pStyle w:val="Heading2"/>
@@ -1020,7 +1034,7 @@
         <w:t xml:space="preserve">1. Poisson-modell för antal personer i hushållet</w:t>
       </w:r>
     </w:p>
-    <w:bookmarkStart w:id="29" w:name="uppgift-1.1"/>
+    <w:bookmarkStart w:id="30" w:name="uppgift-1.1"/>
     <w:p>
       <w:pPr>
         <w:pStyle w:val="Heading4"/>
@@ -1154,8 +1168,8 @@
         <w:t xml:space="preserve">från datamaterialet.</w:t>
       </w:r>
     </w:p>
-    <w:bookmarkEnd w:id="29"/>
-    <w:bookmarkStart w:id="30" w:name="uppgift-1.2"/>
+    <w:bookmarkEnd w:id="30"/>
+    <w:bookmarkStart w:id="31" w:name="uppgift-1.2"/>
     <w:p>
       <w:pPr>
         <w:pStyle w:val="Heading4"/>
@@ -1172,8 +1186,8 @@
         <w:t xml:space="preserve">Undersök grafiskt om den skattade Poisson-modellen i Uppgift 1.1 anpassar data väl.</w:t>
       </w:r>
     </w:p>
-    <w:bookmarkEnd w:id="30"/>
-    <w:bookmarkStart w:id="31" w:name="uppgift-1.3"/>
+    <w:bookmarkEnd w:id="31"/>
+    <w:bookmarkStart w:id="32" w:name="uppgift-1.3"/>
     <w:p>
       <w:pPr>
         <w:pStyle w:val="Heading4"/>
@@ -1190,8 +1204,8 @@
         <w:t xml:space="preserve">Använd den skattade Poisson-modellen för att beräkna sannolikheten för ett storhushåll, vilket vi definierar som ett hushåll med fler än 4 personer.</w:t>
       </w:r>
     </w:p>
-    <w:bookmarkEnd w:id="31"/>
-    <w:bookmarkStart w:id="32" w:name="uppgift-1.4"/>
+    <w:bookmarkEnd w:id="32"/>
+    <w:bookmarkStart w:id="33" w:name="uppgift-1.4"/>
     <w:p>
       <w:pPr>
         <w:pStyle w:val="Heading4"/>
@@ -1220,9 +1234,9 @@
         <w:t xml:space="preserve">?</w:t>
       </w:r>
     </w:p>
-    <w:bookmarkEnd w:id="32"/>
     <w:bookmarkEnd w:id="33"/>
-    <w:bookmarkStart w:id="48" w:name="log-normalmodell-för-elkostnad"/>
+    <w:bookmarkEnd w:id="34"/>
+    <w:bookmarkStart w:id="49" w:name="log-normalmodell-för-elkostnad"/>
     <w:p>
       <w:pPr>
         <w:pStyle w:val="Heading2"/>
@@ -1349,18 +1363,18 @@
           <wp:inline>
             <wp:extent cx="4620126" cy="3696101"/>
             <wp:effectExtent b="0" l="0" r="0" t="0"/>
-            <wp:docPr descr="" title="" id="35" name="Picture"/>
+            <wp:docPr descr="" title="" id="36" name="Picture"/>
             <a:graphic>
               <a:graphicData uri="http://schemas.openxmlformats.org/drawingml/2006/picture">
                 <pic:pic>
                   <pic:nvPicPr>
-                    <pic:cNvPr descr="Assignment2instructions_files/figure-docx/unnamed-chunk-4-1.png" id="36" name="Picture"/>
+                    <pic:cNvPr descr="Assignment2instructions_files/figure-docx/unnamed-chunk-4-1.png" id="37" name="Picture"/>
                     <pic:cNvPicPr>
                       <a:picLocks noChangeArrowheads="1" noChangeAspect="1"/>
                     </pic:cNvPicPr>
                   </pic:nvPicPr>
                   <pic:blipFill>
-                    <a:blip r:embed="rId34"/>
+                    <a:blip r:embed="rId35"/>
                     <a:stretch>
                       <a:fillRect/>
                     </a:stretch>
@@ -1520,18 +1534,18 @@
           <wp:inline>
             <wp:extent cx="4620126" cy="3696101"/>
             <wp:effectExtent b="0" l="0" r="0" t="0"/>
-            <wp:docPr descr="" title="" id="38" name="Picture"/>
+            <wp:docPr descr="" title="" id="39" name="Picture"/>
             <a:graphic>
               <a:graphicData uri="http://schemas.openxmlformats.org/drawingml/2006/picture">
                 <pic:pic>
                   <pic:nvPicPr>
-                    <pic:cNvPr descr="Assignment2instructions_files/figure-docx/unnamed-chunk-5-1.png" id="39" name="Picture"/>
+                    <pic:cNvPr descr="Assignment2instructions_files/figure-docx/unnamed-chunk-5-1.png" id="40" name="Picture"/>
                     <pic:cNvPicPr>
                       <a:picLocks noChangeArrowheads="1" noChangeAspect="1"/>
                     </pic:cNvPicPr>
                   </pic:nvPicPr>
                   <pic:blipFill>
-                    <a:blip r:embed="rId37"/>
+                    <a:blip r:embed="rId38"/>
                     <a:stretch>
                       <a:fillRect/>
                     </a:stretch>
@@ -1558,7 +1572,7 @@
         </w:drawing>
       </w:r>
     </w:p>
-    <w:bookmarkStart w:id="40" w:name="uppgift-2.1"/>
+    <w:bookmarkStart w:id="41" w:name="uppgift-2.1"/>
     <w:p>
       <w:pPr>
         <w:pStyle w:val="Heading4"/>
@@ -1654,8 +1668,8 @@
         <w:t xml:space="preserve">från data.</w:t>
       </w:r>
     </w:p>
-    <w:bookmarkEnd w:id="40"/>
-    <w:bookmarkStart w:id="41" w:name="uppgift-2.2"/>
+    <w:bookmarkEnd w:id="41"/>
+    <w:bookmarkStart w:id="42" w:name="uppgift-2.2"/>
     <w:p>
       <w:pPr>
         <w:pStyle w:val="Heading4"/>
@@ -1684,8 +1698,8 @@
         <w:t xml:space="preserve">.</w:t>
       </w:r>
     </w:p>
-    <w:bookmarkEnd w:id="41"/>
-    <w:bookmarkStart w:id="42" w:name="uppgift-2.3"/>
+    <w:bookmarkEnd w:id="42"/>
+    <w:bookmarkStart w:id="43" w:name="uppgift-2.3"/>
     <w:p>
       <w:pPr>
         <w:pStyle w:val="Heading4"/>
@@ -1702,8 +1716,8 @@
         <w:t xml:space="preserve">Jämför median i data med medianen från den skattade modellen.</w:t>
       </w:r>
     </w:p>
-    <w:bookmarkEnd w:id="42"/>
-    <w:bookmarkStart w:id="43" w:name="uppgift-2.4"/>
+    <w:bookmarkEnd w:id="43"/>
+    <w:bookmarkStart w:id="44" w:name="uppgift-2.4"/>
     <w:p>
       <w:pPr>
         <w:pStyle w:val="Heading4"/>
@@ -1734,8 +1748,8 @@
         <w:t xml:space="preserve">, både genom att använda formellsamlingen och genom att använda en funktion i R. Tolka intervallet.</w:t>
       </w:r>
     </w:p>
-    <w:bookmarkEnd w:id="43"/>
-    <w:bookmarkStart w:id="44" w:name="uppgift-2.5"/>
+    <w:bookmarkEnd w:id="44"/>
+    <w:bookmarkStart w:id="45" w:name="uppgift-2.5"/>
     <w:p>
       <w:pPr>
         <w:pStyle w:val="Heading4"/>
@@ -1767,8 +1781,8 @@
         <w:t xml:space="preserve">i populationen är mindre än 6. Ställ upp noll- och alternativhypotes och testa på 5% signifikansnivå. Gör beräkningarna både med hjälp av formelsamlingen och med R.</w:t>
       </w:r>
     </w:p>
-    <w:bookmarkEnd w:id="44"/>
-    <w:bookmarkStart w:id="45" w:name="uppgift-2.6"/>
+    <w:bookmarkEnd w:id="45"/>
+    <w:bookmarkStart w:id="46" w:name="uppgift-2.6"/>
     <w:p>
       <w:pPr>
         <w:pStyle w:val="Heading4"/>
@@ -1798,8 +1812,8 @@
         <w:t xml:space="preserve">-värdet för testet i Uppgift 2.5 genom att använda R. Hade du förkastat nollhypotesen på 1% signifikansnivå?</w:t>
       </w:r>
     </w:p>
-    <w:bookmarkEnd w:id="45"/>
-    <w:bookmarkStart w:id="46" w:name="uppgift-2.7"/>
+    <w:bookmarkEnd w:id="46"/>
+    <w:bookmarkStart w:id="47" w:name="uppgift-2.7"/>
     <w:p>
       <w:pPr>
         <w:pStyle w:val="Heading4"/>
@@ -1846,8 +1860,8 @@
         <w:t xml:space="preserve">är normalfördelad.</w:t>
       </w:r>
     </w:p>
-    <w:bookmarkEnd w:id="46"/>
-    <w:bookmarkStart w:id="47" w:name="uppgift-2.8"/>
+    <w:bookmarkEnd w:id="47"/>
+    <w:bookmarkStart w:id="48" w:name="uppgift-2.8"/>
     <w:p>
       <w:pPr>
         <w:pStyle w:val="Heading4"/>
@@ -1889,12 +1903,12 @@
         <w:t xml:space="preserve">t</w:t>
       </w:r>
       <w:r>
-        <w:t xml:space="preserve">-fördelning.</w:t>
-      </w:r>
-    </w:p>
-    <w:bookmarkEnd w:id="47"/>
+        <w:t xml:space="preserve">-fördelning (som är en komplicerad beräkning eftersom vi har olika antal observationer i de två grupperna).</w:t>
+      </w:r>
+    </w:p>
     <w:bookmarkEnd w:id="48"/>
-    <w:bookmarkStart w:id="68" w:name="enkel-och-multipel-linjär-regression"/>
+    <w:bookmarkEnd w:id="49"/>
+    <w:bookmarkStart w:id="70" w:name="enkel-och-multipel-linjär-regression"/>
     <w:p>
       <w:pPr>
         <w:pStyle w:val="Heading2"/>
@@ -1938,7 +1952,22 @@
         <w:t xml:space="preserve"> </w:t>
       </w:r>
       <w:r>
-        <w:t xml:space="preserve">som förklarande variabel. Det är svårt att se om en linjär regression passar data eftersom income bara kan anta ett mindre antal värden (den verkar vara grupperad i inkomstklasser):</w:t>
+        <w:t xml:space="preserve">som förklarande variabel. Det är svårt att se om en linjär regression passar data eftersom</w:t>
+      </w:r>
+      <w:r>
+        <w:t xml:space="preserve"> </w:t>
+      </w:r>
+      <w:r>
+        <w:rPr>
+          <w:rStyle w:val="VerbatimChar"/>
+        </w:rPr>
+        <w:t xml:space="preserve">income</w:t>
+      </w:r>
+      <w:r>
+        <w:t xml:space="preserve"> </w:t>
+      </w:r>
+      <w:r>
+        <w:t xml:space="preserve">bara kan anta ett mindre antal värden (den verkar vara grupperad i inkomstklasser):</w:t>
       </w:r>
     </w:p>
     <w:p>
@@ -2003,7 +2032,7 @@
         <w:rPr>
           <w:rStyle w:val="CommentTok"/>
         </w:rPr>
-        <w:t xml:space="preserve"># lägger in logcost i dataframen, blir lättare då när man kör lm() osv</w:t>
+        <w:t xml:space="preserve"># lägger in logcost i dataframen, blir mindre kod då.</w:t>
       </w:r>
       <w:r>
         <w:br/>
@@ -2126,18 +2155,18 @@
           <wp:inline>
             <wp:extent cx="4620126" cy="3696101"/>
             <wp:effectExtent b="0" l="0" r="0" t="0"/>
-            <wp:docPr descr="" title="" id="50" name="Picture"/>
+            <wp:docPr descr="" title="" id="51" name="Picture"/>
             <a:graphic>
               <a:graphicData uri="http://schemas.openxmlformats.org/drawingml/2006/picture">
                 <pic:pic>
                   <pic:nvPicPr>
-                    <pic:cNvPr descr="Assignment2instructions_files/figure-docx/unnamed-chunk-6-1.png" id="51" name="Picture"/>
+                    <pic:cNvPr descr="Assignment2instructions_files/figure-docx/unnamed-chunk-6-1.png" id="52" name="Picture"/>
                     <pic:cNvPicPr>
                       <a:picLocks noChangeArrowheads="1" noChangeAspect="1"/>
                     </pic:cNvPicPr>
                   </pic:nvPicPr>
                   <pic:blipFill>
-                    <a:blip r:embed="rId49"/>
+                    <a:blip r:embed="rId50"/>
                     <a:stretch>
                       <a:fillRect/>
                     </a:stretch>
@@ -2169,7 +2198,7 @@
         <w:pStyle w:val="BodyText"/>
       </w:pPr>
       <w:r>
-        <w:t xml:space="preserve">För att lättare se om det verkar linjärt anpassar i en s k</w:t>
+        <w:t xml:space="preserve">För att lättare se om det verkar linjärt anpassar jag en s k</w:t>
       </w:r>
       <w:r>
         <w:t xml:space="preserve"> </w:t>
@@ -2337,18 +2366,18 @@
           <wp:inline>
             <wp:extent cx="4620126" cy="3696101"/>
             <wp:effectExtent b="0" l="0" r="0" t="0"/>
-            <wp:docPr descr="" title="" id="53" name="Picture"/>
+            <wp:docPr descr="" title="" id="54" name="Picture"/>
             <a:graphic>
               <a:graphicData uri="http://schemas.openxmlformats.org/drawingml/2006/picture">
                 <pic:pic>
                   <pic:nvPicPr>
-                    <pic:cNvPr descr="Assignment2instructions_files/figure-docx/unnamed-chunk-7-1.png" id="54" name="Picture"/>
+                    <pic:cNvPr descr="Assignment2instructions_files/figure-docx/unnamed-chunk-7-1.png" id="55" name="Picture"/>
                     <pic:cNvPicPr>
                       <a:picLocks noChangeArrowheads="1" noChangeAspect="1"/>
                     </pic:cNvPicPr>
                   </pic:nvPicPr>
                   <pic:blipFill>
-                    <a:blip r:embed="rId52"/>
+                    <a:blip r:embed="rId53"/>
                     <a:stretch>
                       <a:fillRect/>
                     </a:stretch>
@@ -2539,18 +2568,18 @@
           <wp:inline>
             <wp:extent cx="4620126" cy="3696101"/>
             <wp:effectExtent b="0" l="0" r="0" t="0"/>
-            <wp:docPr descr="" title="" id="56" name="Picture"/>
+            <wp:docPr descr="" title="" id="57" name="Picture"/>
             <a:graphic>
               <a:graphicData uri="http://schemas.openxmlformats.org/drawingml/2006/picture">
                 <pic:pic>
                   <pic:nvPicPr>
-                    <pic:cNvPr descr="Assignment2instructions_files/figure-docx/unnamed-chunk-8-1.png" id="57" name="Picture"/>
+                    <pic:cNvPr descr="Assignment2instructions_files/figure-docx/unnamed-chunk-8-1.png" id="58" name="Picture"/>
                     <pic:cNvPicPr>
                       <a:picLocks noChangeArrowheads="1" noChangeAspect="1"/>
                     </pic:cNvPicPr>
                   </pic:nvPicPr>
                   <pic:blipFill>
-                    <a:blip r:embed="rId55"/>
+                    <a:blip r:embed="rId56"/>
                     <a:stretch>
                       <a:fillRect/>
                     </a:stretch>
@@ -2734,18 +2763,18 @@
           <wp:inline>
             <wp:extent cx="4620126" cy="3696101"/>
             <wp:effectExtent b="0" l="0" r="0" t="0"/>
-            <wp:docPr descr="" title="" id="59" name="Picture"/>
+            <wp:docPr descr="" title="" id="60" name="Picture"/>
             <a:graphic>
               <a:graphicData uri="http://schemas.openxmlformats.org/drawingml/2006/picture">
                 <pic:pic>
                   <pic:nvPicPr>
-                    <pic:cNvPr descr="Assignment2instructions_files/figure-docx/unnamed-chunk-9-1.png" id="60" name="Picture"/>
+                    <pic:cNvPr descr="Assignment2instructions_files/figure-docx/unnamed-chunk-9-1.png" id="61" name="Picture"/>
                     <pic:cNvPicPr>
                       <a:picLocks noChangeArrowheads="1" noChangeAspect="1"/>
                     </pic:cNvPicPr>
                   </pic:nvPicPr>
                   <pic:blipFill>
-                    <a:blip r:embed="rId58"/>
+                    <a:blip r:embed="rId59"/>
                     <a:stretch>
                       <a:fillRect/>
                     </a:stretch>
@@ -3009,7 +3038,7 @@
         <w:t xml:space="preserve">6       0         0    0     1 5.627621  9.041922</w:t>
       </w:r>
     </w:p>
-    <w:bookmarkStart w:id="61" w:name="uppgift-3.1"/>
+    <w:bookmarkStart w:id="62" w:name="uppgift-3.1"/>
     <w:p>
       <w:pPr>
         <w:pStyle w:val="Heading4"/>
@@ -3223,8 +3252,8 @@
         <w:t xml:space="preserve">.</w:t>
       </w:r>
     </w:p>
-    <w:bookmarkEnd w:id="61"/>
-    <w:bookmarkStart w:id="62" w:name="uppgift-3.2"/>
+    <w:bookmarkEnd w:id="62"/>
+    <w:bookmarkStart w:id="63" w:name="uppgift-3.2"/>
     <w:p>
       <w:pPr>
         <w:pStyle w:val="Heading4"/>
@@ -3261,8 +3290,8 @@
         <w:t xml:space="preserve">. Kontrollera att ditt svar stämmer med R’s direkta beräkning av detta konfidensintervall.</w:t>
       </w:r>
     </w:p>
-    <w:bookmarkEnd w:id="62"/>
-    <w:bookmarkStart w:id="63" w:name="uppgift-3.3"/>
+    <w:bookmarkEnd w:id="63"/>
+    <w:bookmarkStart w:id="64" w:name="uppgift-3.3"/>
     <w:p>
       <w:pPr>
         <w:pStyle w:val="Heading4"/>
@@ -3294,8 +3323,8 @@
         <w:t xml:space="preserve">är en signifikant förklarande variabel på signifikansnivån 1%. Ställ upp noll- och alternativhypotes för testet och var noga med att dra en slutsats från testet.</w:t>
       </w:r>
     </w:p>
-    <w:bookmarkEnd w:id="63"/>
-    <w:bookmarkStart w:id="64" w:name="uppgift-3.4"/>
+    <w:bookmarkEnd w:id="64"/>
+    <w:bookmarkStart w:id="66" w:name="uppgift-3.4"/>
     <w:p>
       <w:pPr>
         <w:pStyle w:val="Heading4"/>
@@ -3366,11 +3395,25 @@
         <w:t xml:space="preserve">predict</w:t>
       </w:r>
       <w:r>
-        <w:t xml:space="preserve">-funktionen måste vara en dataframe, inte en vektor. Se min [kod för lifespan data](https://statisticssu.github.io/SDA1/code/lifespan_regression.R).]</w:t>
-      </w:r>
-    </w:p>
-    <w:bookmarkEnd w:id="64"/>
-    <w:bookmarkStart w:id="65" w:name="uppgift-3.5"/>
+        <w:t xml:space="preserve">-funktionen måste vara en dataframe, inte en vektor. Se min</w:t>
+      </w:r>
+      <w:r>
+        <w:t xml:space="preserve"> </w:t>
+      </w:r>
+      <w:hyperlink r:id="rId65">
+        <w:r>
+          <w:rPr>
+            <w:rStyle w:val="Hyperlink"/>
+          </w:rPr>
+          <w:t xml:space="preserve">kod för lifespan data</w:t>
+        </w:r>
+      </w:hyperlink>
+      <w:r>
+        <w:t xml:space="preserve">.]</w:t>
+      </w:r>
+    </w:p>
+    <w:bookmarkEnd w:id="66"/>
+    <w:bookmarkStart w:id="67" w:name="uppgift-3.5"/>
     <w:p>
       <w:pPr>
         <w:pStyle w:val="Heading4"/>
@@ -3399,7 +3442,7 @@
 +\beta_3 \cdot \texttt{logpeople} \\
 +\beta_4 \cdot \texttt{onlysecondary}
 +\beta_5 \cdot \texttt{poolfilt}
-+\beta_5 \cdot \texttt{aircond} 
++\beta_6 \cdot \texttt{aircond} 
 + \varepsilon, \hspace{1cm} \varepsilon\overset{iid}{\sim}N(0,\sigma_{\varepsilon})
 $$</w:t>
       </w:r>
@@ -3436,7 +3479,22 @@
         <w:t xml:space="preserve">logpeople = log(people)</w:t>
       </w:r>
       <w:r>
-        <w:t xml:space="preserve">. Tolka skattningarna av koefficienterna</w:t>
+        <w:t xml:space="preserve"> </w:t>
+      </w:r>
+      <w:r>
+        <w:t xml:space="preserve">(lägg till dessa transformerade variabler i vår dataframe</w:t>
+      </w:r>
+      <w:r>
+        <w:t xml:space="preserve"> </w:t>
+      </w:r>
+      <w:r>
+        <w:rPr>
+          <w:rStyle w:val="VerbatimChar"/>
+        </w:rPr>
+        <w:t xml:space="preserve">df</w:t>
+      </w:r>
+      <w:r>
+        <w:t xml:space="preserve">). Tolka skattningarna av koefficienterna</w:t>
       </w:r>
       <w:r>
         <w:t xml:space="preserve"> </w:t>
@@ -3473,7 +3531,7 @@
           </m:e>
           <m:sub>
             <m:r>
-              <m:t>5</m:t>
+              <m:t>6</m:t>
             </m:r>
           </m:sub>
         </m:sSub>
@@ -3482,8 +3540,8 @@
         <w:t xml:space="preserve">.</w:t>
       </w:r>
     </w:p>
-    <w:bookmarkEnd w:id="65"/>
-    <w:bookmarkStart w:id="66" w:name="uppgift-3.6"/>
+    <w:bookmarkEnd w:id="67"/>
+    <w:bookmarkStart w:id="68" w:name="uppgift-3.6"/>
     <w:p>
       <w:pPr>
         <w:pStyle w:val="Heading4"/>
@@ -3500,8 +3558,8 @@
         <w:t xml:space="preserve">Vilka förklarande variabler är signifikanta på 5% nivån? På 1% signifikansnivå?</w:t>
       </w:r>
     </w:p>
-    <w:bookmarkEnd w:id="66"/>
-    <w:bookmarkStart w:id="67" w:name="uppgift-3.7"/>
+    <w:bookmarkEnd w:id="68"/>
+    <w:bookmarkStart w:id="69" w:name="uppgift-3.7"/>
     <w:p>
       <w:pPr>
         <w:pStyle w:val="Heading4"/>
@@ -3572,9 +3630,9 @@
         <w:t xml:space="preserve">och alla tre dummyvariabler satta till värdet noll.</w:t>
       </w:r>
     </w:p>
-    <w:bookmarkEnd w:id="67"/>
-    <w:bookmarkEnd w:id="68"/>
-    <w:bookmarkStart w:id="77" w:name="fördjupningkuriosa"/>
+    <w:bookmarkEnd w:id="69"/>
+    <w:bookmarkEnd w:id="70"/>
+    <w:bookmarkStart w:id="79" w:name="fördjupningkuriosa"/>
     <w:p>
       <w:pPr>
         <w:pStyle w:val="Heading2"/>
@@ -3593,7 +3651,7 @@
       <w:r>
         <w:t xml:space="preserve"> </w:t>
       </w:r>
-      <w:hyperlink r:id="rId69">
+      <w:hyperlink r:id="rId71">
         <w:r>
           <w:rPr>
             <w:rStyle w:val="Hyperlink"/>
@@ -3607,7 +3665,7 @@
       <w:r>
         <w:t xml:space="preserve"> </w:t>
       </w:r>
-      <w:hyperlink r:id="rId70">
+      <w:hyperlink r:id="rId72">
         <w:r>
           <w:rPr>
             <w:rStyle w:val="Hyperlink"/>
@@ -3619,19 +3677,14 @@
         <w:t xml:space="preserve"> </w:t>
       </w:r>
       <w:r>
-        <w:t xml:space="preserve">vid UNSW i Sydney analyserat det här datamaterialet i hans</w:t>
-      </w:r>
-      <w:r>
-        <w:t xml:space="preserve"> </w:t>
-      </w:r>
-      <w:hyperlink r:id="rId71">
-        <w:r>
-          <w:rPr>
-            <w:rStyle w:val="Hyperlink"/>
-          </w:rPr>
-          <w:t xml:space="preserve">doktorsavhandling</w:t>
-        </w:r>
-      </w:hyperlink>
+        <w:t xml:space="preserve">vid UNSW i Sydney analyserat det här datamaterialet i hans doktorsavhandling</w:t>
+      </w:r>
+      <w:r>
+        <w:rPr>
+          <w:rStyle w:val="FootnoteReference"/>
+        </w:rPr>
+        <w:footnoteReference w:id="73"/>
+      </w:r>
       <w:r>
         <w:t xml:space="preserve"> </w:t>
       </w:r>
@@ -3702,26 +3755,21 @@
         <w:pStyle w:val="FirstParagraph"/>
       </w:pPr>
       <w:r>
-        <w:t xml:space="preserve">Hela artikeln är publicerad som ett kapitel in en</w:t>
-      </w:r>
-      <w:r>
-        <w:t xml:space="preserve"> </w:t>
-      </w:r>
-      <w:hyperlink r:id="rId72">
-        <w:r>
-          <w:rPr>
-            <w:rStyle w:val="Hyperlink"/>
-          </w:rPr>
-          <w:t xml:space="preserve">bok</w:t>
-        </w:r>
-      </w:hyperlink>
+        <w:t xml:space="preserve">Hela artikeln är publicerad som ett kapitel in en bok</w:t>
+      </w:r>
+      <w:r>
+        <w:rPr>
+          <w:rStyle w:val="FootnoteReference"/>
+        </w:rPr>
+        <w:footnoteReference w:id="74"/>
+      </w:r>
       <w:r>
         <w:t xml:space="preserve">, men finns även fritt tillgänglig som ett</w:t>
       </w:r>
       <w:r>
         <w:t xml:space="preserve"> </w:t>
       </w:r>
-      <w:hyperlink r:id="rId73">
+      <w:hyperlink r:id="rId75">
         <w:r>
           <w:rPr>
             <w:rStyle w:val="Hyperlink"/>
@@ -3765,7 +3813,7 @@
         <w:t xml:space="preserve">logrooms</w:t>
       </w:r>
       <w:r>
-        <w:t xml:space="preserve">. Genom att utveckla en modell som kan modellera skevhet behövde vi inte transformera</w:t>
+        <w:t xml:space="preserve">, för tre olika varianter av modellen (svarta och röda streckade linjer). Genom att utveckla en modell som kan modellera skevhet behövde vi inte transformera</w:t>
       </w:r>
       <w:r>
         <w:t xml:space="preserve"> </w:t>
@@ -3792,18 +3840,18 @@
           <wp:inline>
             <wp:extent cx="5334000" cy="1844260"/>
             <wp:effectExtent b="0" l="0" r="0" t="0"/>
-            <wp:docPr descr="" title="" id="75" name="Picture"/>
+            <wp:docPr descr="" title="" id="77" name="Picture"/>
             <a:graphic>
               <a:graphicData uri="http://schemas.openxmlformats.org/drawingml/2006/picture">
                 <pic:pic>
                   <pic:nvPicPr>
-                    <pic:cNvPr descr="LiEtAl.png" id="76" name="Picture"/>
+                    <pic:cNvPr descr="LiEtAl.png" id="78" name="Picture"/>
                     <pic:cNvPicPr>
                       <a:picLocks noChangeArrowheads="1" noChangeAspect="1"/>
                     </pic:cNvPicPr>
                   </pic:nvPicPr>
                   <pic:blipFill>
-                    <a:blip r:embed="rId74"/>
+                    <a:blip r:embed="rId76"/>
                     <a:stretch>
                       <a:fillRect/>
                     </a:stretch>
@@ -3830,7 +3878,7 @@
         </w:drawing>
       </w:r>
     </w:p>
-    <w:bookmarkEnd w:id="77"/>
+    <w:bookmarkEnd w:id="79"/>
     <w:sectPr/>
   </w:body>
 </w:document>
@@ -3872,6 +3920,73 @@
       </w:r>
       <w:r>
         <w:t xml:space="preserve">Bartels, R., Fiebig, D. and Plumb, M. (1996). Gas or electricity, which is cheaper? An econometric approach with application to Australian expenditure data, The Energy Journal 17(4): 33–58.</w:t>
+      </w:r>
+    </w:p>
+  </w:footnote>
+  <w:footnote w:id="73">
+    <w:p>
+      <w:pPr>
+        <w:pStyle w:val="FootnoteText"/>
+      </w:pPr>
+      <w:r>
+        <w:rPr>
+          <w:rStyle w:val="FootnoteReference"/>
+        </w:rPr>
+        <w:footnoteRef/>
+      </w:r>
+      <w:r>
+        <w:t xml:space="preserve"> </w:t>
+      </w:r>
+      <w:r>
+        <w:t xml:space="preserve">Li, F. (2013).</w:t>
+      </w:r>
+      <w:r>
+        <w:t xml:space="preserve"> </w:t>
+      </w:r>
+      <w:r>
+        <w:rPr>
+          <w:iCs/>
+          <w:i/>
+        </w:rPr>
+        <w:t xml:space="preserve">Bayesian Modeling of Conditional Densities</w:t>
+      </w:r>
+      <w:r>
+        <w:t xml:space="preserve">. Doktorsavhandling vid Statistiska institutionen, Stockholms universitet.</w:t>
+      </w:r>
+    </w:p>
+  </w:footnote>
+  <w:footnote w:id="74">
+    <w:p>
+      <w:pPr>
+        <w:pStyle w:val="FootnoteText"/>
+      </w:pPr>
+      <w:r>
+        <w:rPr>
+          <w:rStyle w:val="FootnoteReference"/>
+        </w:rPr>
+        <w:footnoteRef/>
+      </w:r>
+      <w:r>
+        <w:t xml:space="preserve"> </w:t>
+      </w:r>
+      <w:r>
+        <w:t xml:space="preserve">Li, F., Villani, M. och Kohn, R. (2011). Modeling Conditional Densities Using Finite Smooth Mixtures, kapitel i boken</w:t>
+      </w:r>
+      <w:r>
+        <w:t xml:space="preserve"> </w:t>
+      </w:r>
+      <w:r>
+        <w:rPr>
+          <w:iCs/>
+          <w:i/>
+        </w:rPr>
+        <w:t xml:space="preserve">Mixtures: Estimation and Applications</w:t>
+      </w:r>
+      <w:r>
+        <w:t xml:space="preserve"> </w:t>
+      </w:r>
+      <w:r>
+        <w:t xml:space="preserve">(redaktörer:Mengersen, K., Robert, C. och Titterington, M.). Wiley.</w:t>
       </w:r>
     </w:p>
   </w:footnote>

</xml_diff>

<commit_message>
updated the package to sda123
</commit_message>
<xml_diff>
--- a/docs/assignments/assignment2/Assignment2instructions.docx
+++ b/docs/assignments/assignment2/Assignment2instructions.docx
@@ -85,7 +85,7 @@
         <w:pStyle w:val="Date"/>
       </w:pPr>
       <w:r>
-        <w:t xml:space="preserve">3/9/23</w:t>
+        <w:t xml:space="preserve">7/24/23</w:t>
       </w:r>
     </w:p>
     <w:sdt>
@@ -161,7 +161,7 @@
                     <a:graphicData uri="http://schemas.openxmlformats.org/drawingml/2006/picture">
                       <pic:pic>
                         <pic:nvPicPr>
-                          <pic:cNvPr descr="/home/mv/opt/quarto-1.2.256/share/formats/docx/warning.png" id="22" name="Picture"/>
+                          <pic:cNvPr descr="/opt/quarto/share/formats/docx/warning.png" id="22" name="Picture"/>
                           <pic:cNvPicPr>
                             <a:picLocks noChangeArrowheads="1" noChangeAspect="1"/>
                           </pic:cNvPicPr>
@@ -280,7 +280,7 @@
               <w:rPr>
                 <w:rStyle w:val="VerbatimChar"/>
               </w:rPr>
-              <w:t xml:space="preserve">sda1</w:t>
+              <w:t xml:space="preserve">sda123</w:t>
             </w:r>
           </w:p>
           <w:p>
@@ -344,10 +344,10 @@
               <w:rPr>
                 <w:rStyle w:val="VerbatimChar"/>
               </w:rPr>
-              <w:t xml:space="preserve">sda1</w:t>
-            </w:r>
-            <w:r>
-              <w:t xml:space="preserve">, är kursens egna R-paket och installeras med kommandot</w:t>
+              <w:t xml:space="preserve">sda123</w:t>
+            </w:r>
+            <w:r>
+              <w:t xml:space="preserve">, är SDA-kursernas egna R-paket och installeras med kommandot</w:t>
             </w:r>
           </w:p>
           <w:p>
@@ -358,7 +358,7 @@
               <w:rPr>
                 <w:rStyle w:val="VerbatimChar"/>
               </w:rPr>
-              <w:t xml:space="preserve">install_github("StatisticsSU/sda1paket")</w:t>
+              <w:t xml:space="preserve">install_github("StatisticsSU/sda123")</w:t>
             </w:r>
           </w:p>
           <w:p>
@@ -471,7 +471,7 @@
                     <a:graphicData uri="http://schemas.openxmlformats.org/drawingml/2006/picture">
                       <pic:pic>
                         <pic:nvPicPr>
-                          <pic:cNvPr descr="/home/mv/opt/quarto-1.2.256/share/formats/docx/note.png" id="25" name="Picture"/>
+                          <pic:cNvPr descr="/opt/quarto/share/formats/docx/note.png" id="25" name="Picture"/>
                           <pic:cNvPicPr>
                             <a:picLocks noChangeArrowheads="1" noChangeAspect="1"/>
                           </pic:cNvPicPr>
@@ -552,7 +552,7 @@
               <w:rPr>
                 <w:rStyle w:val="VerbatimChar"/>
               </w:rPr>
-              <w:t xml:space="preserve">sda1</w:t>
+              <w:t xml:space="preserve">sda123</w:t>
             </w:r>
             <w:r>
               <w:t xml:space="preserve"> </w:t>
@@ -570,7 +570,19 @@
               <w:t xml:space="preserve">electricitycost</w:t>
             </w:r>
             <w:r>
-              <w:t xml:space="preserve">. När du installerat och laddat in sda1-paketet finns</w:t>
+              <w:t xml:space="preserve">. När du installerat och laddat in</w:t>
+            </w:r>
+            <w:r>
+              <w:t xml:space="preserve"> </w:t>
+            </w:r>
+            <w:r>
+              <w:rPr>
+                <w:rStyle w:val="VerbatimChar"/>
+              </w:rPr>
+              <w:t xml:space="preserve">sda123</w:t>
+            </w:r>
+            <w:r>
+              <w:t xml:space="preserve">-paketet finns</w:t>
             </w:r>
             <w:r>
               <w:t xml:space="preserve"> </w:t>
@@ -758,7 +770,7 @@
         <w:rPr>
           <w:rStyle w:val="VerbatimChar"/>
         </w:rPr>
-        <w:t xml:space="preserve">sda1</w:t>
+        <w:t xml:space="preserve">sda123</w:t>
       </w:r>
       <w:r>
         <w:t xml:space="preserve">:</w:t>
@@ -787,7 +799,7 @@
         <w:rPr>
           <w:rStyle w:val="CommentTok"/>
         </w:rPr>
-        <w:t xml:space="preserve">#install_github("StatisticsSU/sda1paket")</w:t>
+        <w:t xml:space="preserve">#install_github("StatisticsSU/sda123")</w:t>
       </w:r>
       <w:r>
         <w:br/>
@@ -802,7 +814,7 @@
         <w:rPr>
           <w:rStyle w:val="NormalTok"/>
         </w:rPr>
-        <w:t xml:space="preserve">(sda1)</w:t>
+        <w:t xml:space="preserve">(sda123)</w:t>
       </w:r>
       <w:r>
         <w:br/>

</xml_diff>